<commit_message>
Updates to the 2017-2018 season. Sorts the results of the adjusted league table by points (and by goal differential if tied; and by goals for if same goal differential).
</commit_message>
<xml_diff>
--- a/The API.docx
+++ b/The API.docx
@@ -13,13 +13,31 @@
           <w:sz w:val="24"/>
         </w:rPr>
       </w:pPr>
+      <w:proofErr w:type="gramStart"/>
       <w:r>
         <w:rPr>
           <w:rFonts w:asciiTheme="majorHAnsi" w:hAnsiTheme="majorHAnsi" w:cstheme="minorBidi"/>
           <w:b/>
           <w:sz w:val="24"/>
         </w:rPr>
-        <w:t>football-data.org</w:t>
+        <w:t>football</w:t>
+      </w:r>
+      <w:proofErr w:type="gramEnd"/>
+      <w:r>
+        <w:rPr>
+          <w:rFonts w:asciiTheme="majorHAnsi" w:hAnsiTheme="majorHAnsi" w:cstheme="minorBidi"/>
+          <w:b/>
+          <w:sz w:val="24"/>
+        </w:rPr>
+        <w:t>-data.org</w:t>
+      </w:r>
+      <w:r>
+        <w:rPr>
+          <w:rFonts w:asciiTheme="majorHAnsi" w:hAnsiTheme="majorHAnsi" w:cstheme="minorBidi"/>
+          <w:b/>
+          <w:sz w:val="24"/>
+        </w:rPr>
+        <w:t xml:space="preserve"> – I’m using this one.</w:t>
       </w:r>
     </w:p>
     <w:p>
@@ -81,6 +99,7 @@
         </w:rPr>
       </w:pPr>
       <w:hyperlink r:id="rId5" w:history="1">
+        <w:proofErr w:type="gramStart"/>
         <w:r>
           <w:rPr>
             <w:rFonts w:asciiTheme="majorHAnsi" w:hAnsiTheme="majorHAnsi" w:cstheme="minorBidi"/>
@@ -90,6 +109,7 @@
           </w:rPr>
           <w:t>football-data.org</w:t>
         </w:r>
+        <w:proofErr w:type="gramEnd"/>
       </w:hyperlink>
       <w:r>
         <w:rPr>
@@ -123,6 +143,86 @@
     </w:p>
     <w:p>
       <w:pPr>
+        <w:pStyle w:val="ListParagraph"/>
+        <w:numPr>
+          <w:ilvl w:val="0"/>
+          <w:numId w:val="4"/>
+        </w:numPr>
+        <w:rPr>
+          <w:rFonts w:asciiTheme="majorHAnsi" w:hAnsiTheme="majorHAnsi"/>
+        </w:rPr>
+      </w:pPr>
+      <w:r>
+        <w:rPr>
+          <w:rFonts w:asciiTheme="majorHAnsi" w:hAnsiTheme="majorHAnsi"/>
+        </w:rPr>
+        <w:t>50 requests per minute are permitted</w:t>
+      </w:r>
+    </w:p>
+    <w:p>
+      <w:pPr>
+        <w:pStyle w:val="ListParagraph"/>
+        <w:numPr>
+          <w:ilvl w:val="0"/>
+          <w:numId w:val="4"/>
+        </w:numPr>
+        <w:rPr>
+          <w:rFonts w:asciiTheme="majorHAnsi" w:hAnsiTheme="majorHAnsi"/>
+        </w:rPr>
+      </w:pPr>
+      <w:r>
+        <w:rPr>
+          <w:rFonts w:asciiTheme="majorHAnsi" w:hAnsiTheme="majorHAnsi"/>
+        </w:rPr>
+        <w:t>“only rarely there is need for such high rates, I will first try to contact you via mail to try to find out the reasons for your load. Mostly some sort of caching resolves the issue, sometimes I loosen rate limits.</w:t>
+      </w:r>
+      <w:r>
+        <w:rPr>
+          <w:rFonts w:asciiTheme="majorHAnsi" w:hAnsiTheme="majorHAnsi"/>
+        </w:rPr>
+        <w:t> »</w:t>
+      </w:r>
+    </w:p>
+    <w:p>
+      <w:pPr>
+        <w:rPr>
+          <w:rFonts w:ascii="Times" w:hAnsi="Times"/>
+          <w:sz w:val="20"/>
+          <w:szCs w:val="20"/>
+          <w:lang w:val="en-US"/>
+        </w:rPr>
+      </w:pPr>
+    </w:p>
+    <w:p>
+      <w:pPr>
+        <w:pStyle w:val="ListParagraph"/>
+        <w:numPr>
+          <w:ilvl w:val="0"/>
+          <w:numId w:val="4"/>
+        </w:numPr>
+        <w:rPr>
+          <w:rFonts w:ascii="Times" w:hAnsi="Times"/>
+          <w:sz w:val="20"/>
+          <w:szCs w:val="20"/>
+          <w:lang w:val="en-US"/>
+        </w:rPr>
+      </w:pPr>
+    </w:p>
+    <w:p>
+      <w:pPr>
+        <w:pStyle w:val="NormalWeb"/>
+        <w:shd w:val="clear" w:color="auto" w:fill="FFFFFF"/>
+        <w:spacing w:beforeLines="0" w:after="2"/>
+        <w:rPr>
+          <w:rFonts w:asciiTheme="majorHAnsi" w:hAnsiTheme="majorHAnsi" w:cstheme="minorBidi"/>
+          <w:sz w:val="24"/>
+          <w:szCs w:val="24"/>
+          <w:lang w:val="fr-CA"/>
+        </w:rPr>
+      </w:pPr>
+    </w:p>
+    <w:p>
+      <w:pPr>
         <w:rPr>
           <w:rFonts w:ascii="Times" w:hAnsi="Times"/>
           <w:sz w:val="20"/>
@@ -237,7 +337,21 @@
         <w:rPr>
           <w:rFonts w:asciiTheme="majorHAnsi" w:hAnsiTheme="majorHAnsi"/>
         </w:rPr>
-        <w:t>. Introduced in early 2016 it is very promising. The data is under a </w:t>
+        <w:t xml:space="preserve">. Introduced in early 2016 it is very promising. The data is under </w:t>
+      </w:r>
+      <w:proofErr w:type="gramStart"/>
+      <w:r>
+        <w:rPr>
+          <w:rFonts w:asciiTheme="majorHAnsi" w:hAnsiTheme="majorHAnsi"/>
+        </w:rPr>
+        <w:t>a</w:t>
+      </w:r>
+      <w:proofErr w:type="gramEnd"/>
+      <w:r>
+        <w:rPr>
+          <w:rFonts w:asciiTheme="majorHAnsi" w:hAnsiTheme="majorHAnsi"/>
+        </w:rPr>
+        <w:t> </w:t>
       </w:r>
       <w:hyperlink r:id="rId9" w:history="1">
         <w:r>
@@ -332,6 +446,7 @@
         </w:rPr>
       </w:pPr>
       <w:hyperlink r:id="rId10" w:history="1">
+        <w:proofErr w:type="gramStart"/>
         <w:r>
           <w:rPr>
             <w:rFonts w:asciiTheme="majorHAnsi" w:hAnsiTheme="majorHAnsi"/>
@@ -339,7 +454,17 @@
             <w:szCs w:val="20"/>
             <w:lang w:val="en-US"/>
           </w:rPr>
-          <w:t>openfootball (aka football.db)</w:t>
+          <w:t>openfootball</w:t>
+        </w:r>
+        <w:proofErr w:type="gramEnd"/>
+        <w:r>
+          <w:rPr>
+            <w:rFonts w:asciiTheme="majorHAnsi" w:hAnsiTheme="majorHAnsi"/>
+            <w:b/>
+            <w:szCs w:val="20"/>
+            <w:lang w:val="en-US"/>
+          </w:rPr>
+          <w:t xml:space="preserve"> (aka football.db)</w:t>
         </w:r>
       </w:hyperlink>
     </w:p>
@@ -458,6 +583,7 @@
         </w:rPr>
       </w:pPr>
       <w:hyperlink r:id="rId11" w:history="1">
+        <w:proofErr w:type="gramStart"/>
         <w:r>
           <w:rPr>
             <w:rFonts w:asciiTheme="majorHAnsi" w:hAnsiTheme="majorHAnsi"/>
@@ -467,6 +593,7 @@
           </w:rPr>
           <w:t>opendatajson</w:t>
         </w:r>
+        <w:proofErr w:type="gramEnd"/>
       </w:hyperlink>
       <w:r>
         <w:rPr>
@@ -622,7 +749,7 @@
         </w:rPr>
         <w:t xml:space="preserve"> </w:t>
       </w:r>
-      <w:hyperlink r:id="rId14" w:history="1">
+      <w:hyperlink r:id="rId14" w:anchor="openfootball" w:history="1">
         <w:r>
           <w:rPr>
             <w:rStyle w:val="Hyperlink"/>
@@ -877,6 +1004,119 @@
     </w:lvl>
   </w:abstractNum>
   <w:abstractNum w:abstractNumId="2">
+    <w:nsid w:val="54C41A32"/>
+    <w:multiLevelType w:val="hybridMultilevel"/>
+    <w:tmpl w:val="58D0AC20"/>
+    <w:lvl w:ilvl="0" w:tplc="04090001">
+      <w:start w:val="1"/>
+      <w:numFmt w:val="bullet"/>
+      <w:lvlText w:val=""/>
+      <w:lvlJc w:val="left"/>
+      <w:pPr>
+        <w:ind w:left="720" w:hanging="360"/>
+      </w:pPr>
+      <w:rPr>
+        <w:rFonts w:ascii="Symbol" w:hAnsi="Symbol" w:hint="default"/>
+      </w:rPr>
+    </w:lvl>
+    <w:lvl w:ilvl="1" w:tplc="04090003" w:tentative="1">
+      <w:start w:val="1"/>
+      <w:numFmt w:val="bullet"/>
+      <w:lvlText w:val="o"/>
+      <w:lvlJc w:val="left"/>
+      <w:pPr>
+        <w:ind w:left="1440" w:hanging="360"/>
+      </w:pPr>
+      <w:rPr>
+        <w:rFonts w:ascii="Courier New" w:hAnsi="Courier New" w:hint="default"/>
+      </w:rPr>
+    </w:lvl>
+    <w:lvl w:ilvl="2" w:tplc="04090005" w:tentative="1">
+      <w:start w:val="1"/>
+      <w:numFmt w:val="bullet"/>
+      <w:lvlText w:val=""/>
+      <w:lvlJc w:val="left"/>
+      <w:pPr>
+        <w:ind w:left="2160" w:hanging="360"/>
+      </w:pPr>
+      <w:rPr>
+        <w:rFonts w:ascii="Wingdings" w:hAnsi="Wingdings" w:hint="default"/>
+      </w:rPr>
+    </w:lvl>
+    <w:lvl w:ilvl="3" w:tplc="04090001" w:tentative="1">
+      <w:start w:val="1"/>
+      <w:numFmt w:val="bullet"/>
+      <w:lvlText w:val=""/>
+      <w:lvlJc w:val="left"/>
+      <w:pPr>
+        <w:ind w:left="2880" w:hanging="360"/>
+      </w:pPr>
+      <w:rPr>
+        <w:rFonts w:ascii="Symbol" w:hAnsi="Symbol" w:hint="default"/>
+      </w:rPr>
+    </w:lvl>
+    <w:lvl w:ilvl="4" w:tplc="04090003" w:tentative="1">
+      <w:start w:val="1"/>
+      <w:numFmt w:val="bullet"/>
+      <w:lvlText w:val="o"/>
+      <w:lvlJc w:val="left"/>
+      <w:pPr>
+        <w:ind w:left="3600" w:hanging="360"/>
+      </w:pPr>
+      <w:rPr>
+        <w:rFonts w:ascii="Courier New" w:hAnsi="Courier New" w:hint="default"/>
+      </w:rPr>
+    </w:lvl>
+    <w:lvl w:ilvl="5" w:tplc="04090005" w:tentative="1">
+      <w:start w:val="1"/>
+      <w:numFmt w:val="bullet"/>
+      <w:lvlText w:val=""/>
+      <w:lvlJc w:val="left"/>
+      <w:pPr>
+        <w:ind w:left="4320" w:hanging="360"/>
+      </w:pPr>
+      <w:rPr>
+        <w:rFonts w:ascii="Wingdings" w:hAnsi="Wingdings" w:hint="default"/>
+      </w:rPr>
+    </w:lvl>
+    <w:lvl w:ilvl="6" w:tplc="04090001" w:tentative="1">
+      <w:start w:val="1"/>
+      <w:numFmt w:val="bullet"/>
+      <w:lvlText w:val=""/>
+      <w:lvlJc w:val="left"/>
+      <w:pPr>
+        <w:ind w:left="5040" w:hanging="360"/>
+      </w:pPr>
+      <w:rPr>
+        <w:rFonts w:ascii="Symbol" w:hAnsi="Symbol" w:hint="default"/>
+      </w:rPr>
+    </w:lvl>
+    <w:lvl w:ilvl="7" w:tplc="04090003" w:tentative="1">
+      <w:start w:val="1"/>
+      <w:numFmt w:val="bullet"/>
+      <w:lvlText w:val="o"/>
+      <w:lvlJc w:val="left"/>
+      <w:pPr>
+        <w:ind w:left="5760" w:hanging="360"/>
+      </w:pPr>
+      <w:rPr>
+        <w:rFonts w:ascii="Courier New" w:hAnsi="Courier New" w:hint="default"/>
+      </w:rPr>
+    </w:lvl>
+    <w:lvl w:ilvl="8" w:tplc="04090005" w:tentative="1">
+      <w:start w:val="1"/>
+      <w:numFmt w:val="bullet"/>
+      <w:lvlText w:val=""/>
+      <w:lvlJc w:val="left"/>
+      <w:pPr>
+        <w:ind w:left="6480" w:hanging="360"/>
+      </w:pPr>
+      <w:rPr>
+        <w:rFonts w:ascii="Wingdings" w:hAnsi="Wingdings" w:hint="default"/>
+      </w:rPr>
+    </w:lvl>
+  </w:abstractNum>
+  <w:abstractNum w:abstractNumId="3">
     <w:nsid w:val="7BCE674B"/>
     <w:multiLevelType w:val="hybridMultilevel"/>
     <w:tmpl w:val="03C63FB4"/>
@@ -996,6 +1236,9 @@
     <w:abstractNumId w:val="0"/>
   </w:num>
   <w:num w:numId="3">
+    <w:abstractNumId w:val="3"/>
+  </w:num>
+  <w:num w:numId="4">
     <w:abstractNumId w:val="2"/>
   </w:num>
 </w:numbering>

</xml_diff>